<commit_message>
aprimora modelo de documento para geração de docx
</commit_message>
<xml_diff>
--- a/docs/template.docx
+++ b/docs/template.docx
@@ -5,12 +5,11 @@
     <w:p>
       <w:pPr>
         <w:pStyle w:val="Title"/>
-        <w:spacing w:before="480" w:after="240"/>
         <w:rPr/>
       </w:pPr>
       <w:r>
         <w:rPr/>
-        <w:t>Untitled</w:t>
+        <w:t>Estrutura de diretórios e arquivos para novo projeto</w:t>
       </w:r>
     </w:p>
     <w:p>
@@ -30,7 +29,7 @@
       </w:pPr>
       <w:r>
         <w:rPr/>
-        <w:t>1 November 2017</w:t>
+        <w:t>29 de fevereiro de 2017</w:t>
       </w:r>
     </w:p>
     <w:p>
@@ -52,7 +51,7 @@
       </w:pPr>
       <w:r>
         <w:rPr/>
-        <w:t>Texto de exemplo para criação do modelo de primeiro parágrafo (WILSON et al., 2010).</w:t>
+        <w:t>Texto de exemplo para criação do modelo de primeiro parágrafo (NAVEED et al., [s.d.]). Texto. Texto. Texto. Texto. Texto. Texto. Texto. Texto. Texto. Texto. Texto. Texto. Texto. Texto. Texto. Texto. Texto. Texto. Texto. Texto. Texto. Texto. Texto. Texto. Texto. Texto. Texto. Texto. Texto. Texto. Texto. Texto. Texto.</w:t>
       </w:r>
     </w:p>
     <w:p>
@@ -62,7 +61,7 @@
       </w:pPr>
       <w:r>
         <w:rPr/>
-        <w:t>Texto de exemplo WILSON et al. (2010) para criação do modelo de segundo parágrafo.</w:t>
+        <w:t>Texto de exemplo NAVEED et al. ([s.d.]) para criação do modelo de segundo parágrafo. Texto. Texto. Texto. Texto. Texto. Texto. Texto. Texto. Texto. Texto. Texto. Texto. Texto. Texto. Texto. Texto. Texto. Texto. Texto. Texto. Texto. Texto. Texto. Texto. Texto. Texto. Texto. Texto. Texto. Texto. Texto. Texto. Texto.</w:t>
       </w:r>
     </w:p>
     <w:p>
@@ -84,75 +83,1250 @@
       </w:pPr>
       <w:r>
         <w:rPr/>
-        <w:t>Texto. Texto. Texto. Texto. Texto. Texto. Texto. Texto. Texto. Texto. Texto. Texto. Texto. Texto. Texto. Texto. Texto. Texto. Texto. Texto. Texto. Texto. Texto. Texto. Texto. Texto. Texto. Texto. Texto. Texto. Texto. Texto. Texto.</w:t>
+        <w:t>Texto. Texto. Texto. Texto. Texto. Texto. Texto. Texto. Texto. Texto. Texto. Texto. Texto. Texto. Texto. Texto. Texto. Texto. Texto. Texto. Texto. Texto. Texto. Texto. Texto. Texto. Texto. Texto. Texto. Texto. Texto. Texto. Texto. Texto. Texto. Texto. Texto. Texto. Texto. Texto. Texto. Texto. Texto. Texto. Texto. Texto. Texto. Texto. Texto. Texto. Texto. Texto. Texto. Texto. Texto. Texto. Texto. Texto. Texto. Texto. Texto. Texto. Texto. Texto. Texto. Texto.</w:t>
       </w:r>
     </w:p>
     <w:p>
       <w:pPr>
-        <w:pStyle w:val="Heading2"/>
-        <w:rPr/>
-      </w:pPr>
-      <w:bookmarkStart w:id="2" w:name="dados-do-solo"/>
-      <w:bookmarkEnd w:id="2"/>
+        <w:pStyle w:val="Normal"/>
+        <w:rPr/>
+      </w:pPr>
       <w:r>
         <w:rPr/>
-        <w:t>Dados do solo</w:t>
+        <w:drawing>
+          <wp:inline distT="0" distB="0" distL="0" distR="0">
+            <wp:extent cx="4620260" cy="4620260"/>
+            <wp:effectExtent l="0" t="0" r="0" b="0"/>
+            <wp:docPr id="1" name="Picture" descr="Figure 1 Este é o título da figura."/>
+            <wp:cNvGraphicFramePr>
+              <a:graphicFrameLocks xmlns:a="http://schemas.openxmlformats.org/drawingml/2006/main" noChangeAspect="1"/>
+            </wp:cNvGraphicFramePr>
+            <a:graphic xmlns:a="http://schemas.openxmlformats.org/drawingml/2006/main">
+              <a:graphicData uri="http://schemas.openxmlformats.org/drawingml/2006/picture">
+                <pic:pic xmlns:pic="http://schemas.openxmlformats.org/drawingml/2006/picture">
+                  <pic:nvPicPr>
+                    <pic:cNvPr id="1" name="Picture" descr="Figure 1 Este é o título da figura."/>
+                    <pic:cNvPicPr>
+                      <a:picLocks noChangeAspect="1" noChangeArrowheads="1"/>
+                    </pic:cNvPicPr>
+                  </pic:nvPicPr>
+                  <pic:blipFill>
+                    <a:blip r:embed="rId2"/>
+                    <a:stretch>
+                      <a:fillRect/>
+                    </a:stretch>
+                  </pic:blipFill>
+                  <pic:spPr bwMode="auto">
+                    <a:xfrm>
+                      <a:off x="0" y="0"/>
+                      <a:ext cx="4620260" cy="4620260"/>
+                    </a:xfrm>
+                    <a:prstGeom prst="rect">
+                      <a:avLst/>
+                    </a:prstGeom>
+                  </pic:spPr>
+                </pic:pic>
+              </a:graphicData>
+            </a:graphic>
+          </wp:inline>
+        </w:drawing>
       </w:r>
     </w:p>
     <w:p>
       <w:pPr>
-        <w:pStyle w:val="FirstParagraph"/>
+        <w:pStyle w:val="ImageCaption"/>
         <w:rPr/>
       </w:pPr>
       <w:r>
         <w:rPr/>
-        <w:t>Mais texto.</w:t>
+        <w:t>Figure 1 Este é o título da figura.</w:t>
       </w:r>
     </w:p>
     <w:p>
       <w:pPr>
-        <w:pStyle w:val="Heading1"/>
-        <w:rPr/>
-      </w:pPr>
-      <w:bookmarkStart w:id="3" w:name="referencias"/>
-      <w:bookmarkEnd w:id="3"/>
+        <w:pStyle w:val="TextBody"/>
+        <w:rPr/>
+      </w:pPr>
       <w:r>
         <w:rPr/>
-        <w:t>Referências</w:t>
+        <w:t>Agora inserimos uma lista de itens:</w:t>
       </w:r>
     </w:p>
     <w:p>
       <w:pPr>
+        <w:pStyle w:val="Compact"/>
+        <w:numPr>
+          <w:ilvl w:val="0"/>
+          <w:numId w:val="1"/>
+        </w:numPr>
+        <w:rPr/>
+      </w:pPr>
+      <w:r>
+        <w:rPr/>
+        <w:t>Primeiro item.</w:t>
+      </w:r>
+    </w:p>
+    <w:p>
+      <w:pPr>
+        <w:pStyle w:val="Compact"/>
+        <w:numPr>
+          <w:ilvl w:val="0"/>
+          <w:numId w:val="1"/>
+        </w:numPr>
+        <w:rPr/>
+      </w:pPr>
+      <w:r>
+        <w:rPr/>
+        <w:t>Segundo item.</w:t>
+      </w:r>
+    </w:p>
+    <w:p>
+      <w:pPr>
+        <w:pStyle w:val="Compact"/>
+        <w:numPr>
+          <w:ilvl w:val="0"/>
+          <w:numId w:val="1"/>
+        </w:numPr>
+        <w:rPr/>
+      </w:pPr>
+      <w:r>
+        <w:rPr/>
+        <w:t>Terceiro item.</w:t>
+      </w:r>
+    </w:p>
+    <w:p>
+      <w:pPr>
+        <w:pStyle w:val="Compact"/>
+        <w:numPr>
+          <w:ilvl w:val="0"/>
+          <w:numId w:val="1"/>
+        </w:numPr>
+        <w:rPr/>
+      </w:pPr>
+      <w:r>
+        <w:rPr/>
+        <w:t>Quarto item.</w:t>
+      </w:r>
+    </w:p>
+    <w:p>
+      <w:pPr>
+        <w:pStyle w:val="FirstParagraph"/>
+        <w:rPr/>
+      </w:pPr>
+      <w:r>
+        <w:rPr/>
+        <w:t>Também inserimos uma tabela no texto.</w:t>
+      </w:r>
+    </w:p>
+    <w:p>
+      <w:pPr>
+        <w:pStyle w:val="TableCaption"/>
+        <w:rPr/>
+      </w:pPr>
+      <w:r>
+        <w:rPr/>
+        <w:t>Este é o título da tabela</w:t>
+      </w:r>
+    </w:p>
+    <w:tbl>
+      <w:tblPr>
+        <w:tblStyle w:val="TableNormal"/>
+        <w:tblW w:w="1850" w:type="pct"/>
+        <w:jc w:val="left"/>
+        <w:tblInd w:w="0" w:type="dxa"/>
+        <w:tblBorders>
+          <w:bottom w:val="single" w:sz="6" w:space="0" w:color="000000"/>
+          <w:insideH w:val="single" w:sz="6" w:space="0" w:color="000000"/>
+        </w:tblBorders>
+        <w:tblCellMar>
+          <w:top w:w="0" w:type="dxa"/>
+          <w:left w:w="108" w:type="dxa"/>
+          <w:bottom w:w="0" w:type="dxa"/>
+          <w:right w:w="108" w:type="dxa"/>
+        </w:tblCellMar>
+        <w:tblLook w:firstRow="1"/>
+      </w:tblPr>
+      <w:tblGrid>
+        <w:gridCol w:w="869"/>
+        <w:gridCol w:w="1243"/>
+        <w:gridCol w:w="1244"/>
+      </w:tblGrid>
+      <w:tr>
+        <w:trPr>
+          <w:cnfStyle w:firstRow="1"/>
+        </w:trPr>
+        <w:tc>
+          <w:tcPr>
+            <w:tcW w:w="869" w:type="dxa"/>
+            <w:tcBorders>
+              <w:bottom w:val="single" w:sz="6" w:space="0" w:color="000000"/>
+              <w:insideH w:val="single" w:sz="6" w:space="0" w:color="000000"/>
+            </w:tcBorders>
+            <w:shd w:fill="auto" w:val="clear"/>
+            <w:vAlign w:val="bottom"/>
+          </w:tcPr>
+          <w:p>
+            <w:pPr>
+              <w:pStyle w:val="Compact"/>
+              <w:spacing w:before="36" w:after="36"/>
+              <w:jc w:val="center"/>
+              <w:rPr/>
+            </w:pPr>
+            <w:r>
+              <w:rPr/>
+              <w:t>zinc</w:t>
+            </w:r>
+          </w:p>
+        </w:tc>
+        <w:tc>
+          <w:tcPr>
+            <w:tcW w:w="1243" w:type="dxa"/>
+            <w:tcBorders>
+              <w:bottom w:val="single" w:sz="6" w:space="0" w:color="000000"/>
+              <w:insideH w:val="single" w:sz="6" w:space="0" w:color="000000"/>
+            </w:tcBorders>
+            <w:shd w:fill="auto" w:val="clear"/>
+            <w:vAlign w:val="bottom"/>
+          </w:tcPr>
+          <w:p>
+            <w:pPr>
+              <w:pStyle w:val="Compact"/>
+              <w:spacing w:before="36" w:after="36"/>
+              <w:jc w:val="center"/>
+              <w:rPr/>
+            </w:pPr>
+            <w:r>
+              <w:rPr/>
+              <w:t>cadmium</w:t>
+            </w:r>
+          </w:p>
+        </w:tc>
+        <w:tc>
+          <w:tcPr>
+            <w:tcW w:w="1244" w:type="dxa"/>
+            <w:tcBorders>
+              <w:bottom w:val="single" w:sz="6" w:space="0" w:color="000000"/>
+              <w:insideH w:val="single" w:sz="6" w:space="0" w:color="000000"/>
+            </w:tcBorders>
+            <w:shd w:fill="auto" w:val="clear"/>
+            <w:vAlign w:val="bottom"/>
+          </w:tcPr>
+          <w:p>
+            <w:pPr>
+              <w:pStyle w:val="Compact"/>
+              <w:spacing w:before="36" w:after="36"/>
+              <w:jc w:val="center"/>
+              <w:rPr/>
+            </w:pPr>
+            <w:r>
+              <w:rPr/>
+              <w:t>dist</w:t>
+            </w:r>
+          </w:p>
+        </w:tc>
+      </w:tr>
+      <w:tr>
+        <w:trPr/>
+        <w:tc>
+          <w:tcPr>
+            <w:tcW w:w="869" w:type="dxa"/>
+            <w:tcBorders>
+              <w:top w:val="single" w:sz="6" w:space="0" w:color="000000"/>
+              <w:bottom w:val="single" w:sz="6" w:space="0" w:color="000000"/>
+              <w:insideH w:val="single" w:sz="6" w:space="0" w:color="000000"/>
+            </w:tcBorders>
+            <w:shd w:fill="auto" w:val="clear"/>
+          </w:tcPr>
+          <w:p>
+            <w:pPr>
+              <w:pStyle w:val="Compact"/>
+              <w:spacing w:before="36" w:after="36"/>
+              <w:jc w:val="center"/>
+              <w:rPr/>
+            </w:pPr>
+            <w:r>
+              <w:rPr/>
+              <w:t>1022</w:t>
+            </w:r>
+          </w:p>
+        </w:tc>
+        <w:tc>
+          <w:tcPr>
+            <w:tcW w:w="1243" w:type="dxa"/>
+            <w:tcBorders>
+              <w:top w:val="single" w:sz="6" w:space="0" w:color="000000"/>
+              <w:bottom w:val="single" w:sz="6" w:space="0" w:color="000000"/>
+              <w:insideH w:val="single" w:sz="6" w:space="0" w:color="000000"/>
+            </w:tcBorders>
+            <w:shd w:fill="auto" w:val="clear"/>
+          </w:tcPr>
+          <w:p>
+            <w:pPr>
+              <w:pStyle w:val="Compact"/>
+              <w:spacing w:before="36" w:after="36"/>
+              <w:jc w:val="center"/>
+              <w:rPr/>
+            </w:pPr>
+            <w:r>
+              <w:rPr/>
+              <w:t>11.7</w:t>
+            </w:r>
+          </w:p>
+        </w:tc>
+        <w:tc>
+          <w:tcPr>
+            <w:tcW w:w="1244" w:type="dxa"/>
+            <w:tcBorders>
+              <w:top w:val="single" w:sz="6" w:space="0" w:color="000000"/>
+              <w:bottom w:val="single" w:sz="6" w:space="0" w:color="000000"/>
+              <w:insideH w:val="single" w:sz="6" w:space="0" w:color="000000"/>
+            </w:tcBorders>
+            <w:shd w:fill="auto" w:val="clear"/>
+          </w:tcPr>
+          <w:p>
+            <w:pPr>
+              <w:pStyle w:val="Compact"/>
+              <w:spacing w:before="36" w:after="36"/>
+              <w:jc w:val="center"/>
+              <w:rPr/>
+            </w:pPr>
+            <w:r>
+              <w:rPr/>
+              <w:t>0.001358</w:t>
+            </w:r>
+          </w:p>
+        </w:tc>
+      </w:tr>
+      <w:tr>
+        <w:trPr/>
+        <w:tc>
+          <w:tcPr>
+            <w:tcW w:w="869" w:type="dxa"/>
+            <w:tcBorders>
+              <w:top w:val="single" w:sz="6" w:space="0" w:color="000000"/>
+              <w:bottom w:val="single" w:sz="6" w:space="0" w:color="000000"/>
+              <w:insideH w:val="single" w:sz="6" w:space="0" w:color="000000"/>
+            </w:tcBorders>
+            <w:shd w:fill="auto" w:val="clear"/>
+          </w:tcPr>
+          <w:p>
+            <w:pPr>
+              <w:pStyle w:val="Compact"/>
+              <w:spacing w:before="36" w:after="36"/>
+              <w:jc w:val="center"/>
+              <w:rPr/>
+            </w:pPr>
+            <w:r>
+              <w:rPr/>
+              <w:t>1141</w:t>
+            </w:r>
+          </w:p>
+        </w:tc>
+        <w:tc>
+          <w:tcPr>
+            <w:tcW w:w="1243" w:type="dxa"/>
+            <w:tcBorders>
+              <w:top w:val="single" w:sz="6" w:space="0" w:color="000000"/>
+              <w:bottom w:val="single" w:sz="6" w:space="0" w:color="000000"/>
+              <w:insideH w:val="single" w:sz="6" w:space="0" w:color="000000"/>
+            </w:tcBorders>
+            <w:shd w:fill="auto" w:val="clear"/>
+          </w:tcPr>
+          <w:p>
+            <w:pPr>
+              <w:pStyle w:val="Compact"/>
+              <w:spacing w:before="36" w:after="36"/>
+              <w:jc w:val="center"/>
+              <w:rPr/>
+            </w:pPr>
+            <w:r>
+              <w:rPr/>
+              <w:t>8.6</w:t>
+            </w:r>
+          </w:p>
+        </w:tc>
+        <w:tc>
+          <w:tcPr>
+            <w:tcW w:w="1244" w:type="dxa"/>
+            <w:tcBorders>
+              <w:top w:val="single" w:sz="6" w:space="0" w:color="000000"/>
+              <w:bottom w:val="single" w:sz="6" w:space="0" w:color="000000"/>
+              <w:insideH w:val="single" w:sz="6" w:space="0" w:color="000000"/>
+            </w:tcBorders>
+            <w:shd w:fill="auto" w:val="clear"/>
+          </w:tcPr>
+          <w:p>
+            <w:pPr>
+              <w:pStyle w:val="Compact"/>
+              <w:spacing w:before="36" w:after="36"/>
+              <w:jc w:val="center"/>
+              <w:rPr/>
+            </w:pPr>
+            <w:r>
+              <w:rPr/>
+              <w:t>0.01222</w:t>
+            </w:r>
+          </w:p>
+        </w:tc>
+      </w:tr>
+      <w:tr>
+        <w:trPr/>
+        <w:tc>
+          <w:tcPr>
+            <w:tcW w:w="869" w:type="dxa"/>
+            <w:tcBorders>
+              <w:top w:val="single" w:sz="6" w:space="0" w:color="000000"/>
+              <w:bottom w:val="single" w:sz="6" w:space="0" w:color="000000"/>
+              <w:insideH w:val="single" w:sz="6" w:space="0" w:color="000000"/>
+            </w:tcBorders>
+            <w:shd w:fill="auto" w:val="clear"/>
+          </w:tcPr>
+          <w:p>
+            <w:pPr>
+              <w:pStyle w:val="Compact"/>
+              <w:spacing w:before="36" w:after="36"/>
+              <w:jc w:val="center"/>
+              <w:rPr/>
+            </w:pPr>
+            <w:r>
+              <w:rPr/>
+              <w:t>640</w:t>
+            </w:r>
+          </w:p>
+        </w:tc>
+        <w:tc>
+          <w:tcPr>
+            <w:tcW w:w="1243" w:type="dxa"/>
+            <w:tcBorders>
+              <w:top w:val="single" w:sz="6" w:space="0" w:color="000000"/>
+              <w:bottom w:val="single" w:sz="6" w:space="0" w:color="000000"/>
+              <w:insideH w:val="single" w:sz="6" w:space="0" w:color="000000"/>
+            </w:tcBorders>
+            <w:shd w:fill="auto" w:val="clear"/>
+          </w:tcPr>
+          <w:p>
+            <w:pPr>
+              <w:pStyle w:val="Compact"/>
+              <w:spacing w:before="36" w:after="36"/>
+              <w:jc w:val="center"/>
+              <w:rPr/>
+            </w:pPr>
+            <w:r>
+              <w:rPr/>
+              <w:t>6.5</w:t>
+            </w:r>
+          </w:p>
+        </w:tc>
+        <w:tc>
+          <w:tcPr>
+            <w:tcW w:w="1244" w:type="dxa"/>
+            <w:tcBorders>
+              <w:top w:val="single" w:sz="6" w:space="0" w:color="000000"/>
+              <w:bottom w:val="single" w:sz="6" w:space="0" w:color="000000"/>
+              <w:insideH w:val="single" w:sz="6" w:space="0" w:color="000000"/>
+            </w:tcBorders>
+            <w:shd w:fill="auto" w:val="clear"/>
+          </w:tcPr>
+          <w:p>
+            <w:pPr>
+              <w:pStyle w:val="Compact"/>
+              <w:spacing w:before="36" w:after="36"/>
+              <w:jc w:val="center"/>
+              <w:rPr/>
+            </w:pPr>
+            <w:r>
+              <w:rPr/>
+              <w:t>0.103</w:t>
+            </w:r>
+          </w:p>
+        </w:tc>
+      </w:tr>
+      <w:tr>
+        <w:trPr/>
+        <w:tc>
+          <w:tcPr>
+            <w:tcW w:w="869" w:type="dxa"/>
+            <w:tcBorders>
+              <w:top w:val="single" w:sz="6" w:space="0" w:color="000000"/>
+              <w:bottom w:val="single" w:sz="6" w:space="0" w:color="000000"/>
+              <w:insideH w:val="single" w:sz="6" w:space="0" w:color="000000"/>
+            </w:tcBorders>
+            <w:shd w:fill="auto" w:val="clear"/>
+          </w:tcPr>
+          <w:p>
+            <w:pPr>
+              <w:pStyle w:val="Compact"/>
+              <w:spacing w:before="36" w:after="36"/>
+              <w:jc w:val="center"/>
+              <w:rPr/>
+            </w:pPr>
+            <w:r>
+              <w:rPr/>
+              <w:t>257</w:t>
+            </w:r>
+          </w:p>
+        </w:tc>
+        <w:tc>
+          <w:tcPr>
+            <w:tcW w:w="1243" w:type="dxa"/>
+            <w:tcBorders>
+              <w:top w:val="single" w:sz="6" w:space="0" w:color="000000"/>
+              <w:bottom w:val="single" w:sz="6" w:space="0" w:color="000000"/>
+              <w:insideH w:val="single" w:sz="6" w:space="0" w:color="000000"/>
+            </w:tcBorders>
+            <w:shd w:fill="auto" w:val="clear"/>
+          </w:tcPr>
+          <w:p>
+            <w:pPr>
+              <w:pStyle w:val="Compact"/>
+              <w:spacing w:before="36" w:after="36"/>
+              <w:jc w:val="center"/>
+              <w:rPr/>
+            </w:pPr>
+            <w:r>
+              <w:rPr/>
+              <w:t>2.6</w:t>
+            </w:r>
+          </w:p>
+        </w:tc>
+        <w:tc>
+          <w:tcPr>
+            <w:tcW w:w="1244" w:type="dxa"/>
+            <w:tcBorders>
+              <w:top w:val="single" w:sz="6" w:space="0" w:color="000000"/>
+              <w:bottom w:val="single" w:sz="6" w:space="0" w:color="000000"/>
+              <w:insideH w:val="single" w:sz="6" w:space="0" w:color="000000"/>
+            </w:tcBorders>
+            <w:shd w:fill="auto" w:val="clear"/>
+          </w:tcPr>
+          <w:p>
+            <w:pPr>
+              <w:pStyle w:val="Compact"/>
+              <w:spacing w:before="36" w:after="36"/>
+              <w:jc w:val="center"/>
+              <w:rPr/>
+            </w:pPr>
+            <w:r>
+              <w:rPr/>
+              <w:t>0.1901</w:t>
+            </w:r>
+          </w:p>
+        </w:tc>
+      </w:tr>
+      <w:tr>
+        <w:trPr/>
+        <w:tc>
+          <w:tcPr>
+            <w:tcW w:w="869" w:type="dxa"/>
+            <w:tcBorders>
+              <w:top w:val="single" w:sz="6" w:space="0" w:color="000000"/>
+              <w:bottom w:val="single" w:sz="6" w:space="0" w:color="000000"/>
+              <w:insideH w:val="single" w:sz="6" w:space="0" w:color="000000"/>
+            </w:tcBorders>
+            <w:shd w:fill="auto" w:val="clear"/>
+          </w:tcPr>
+          <w:p>
+            <w:pPr>
+              <w:pStyle w:val="Compact"/>
+              <w:spacing w:before="36" w:after="36"/>
+              <w:jc w:val="center"/>
+              <w:rPr/>
+            </w:pPr>
+            <w:r>
+              <w:rPr/>
+              <w:t>269</w:t>
+            </w:r>
+          </w:p>
+        </w:tc>
+        <w:tc>
+          <w:tcPr>
+            <w:tcW w:w="1243" w:type="dxa"/>
+            <w:tcBorders>
+              <w:top w:val="single" w:sz="6" w:space="0" w:color="000000"/>
+              <w:bottom w:val="single" w:sz="6" w:space="0" w:color="000000"/>
+              <w:insideH w:val="single" w:sz="6" w:space="0" w:color="000000"/>
+            </w:tcBorders>
+            <w:shd w:fill="auto" w:val="clear"/>
+          </w:tcPr>
+          <w:p>
+            <w:pPr>
+              <w:pStyle w:val="Compact"/>
+              <w:spacing w:before="36" w:after="36"/>
+              <w:jc w:val="center"/>
+              <w:rPr/>
+            </w:pPr>
+            <w:r>
+              <w:rPr/>
+              <w:t>2.8</w:t>
+            </w:r>
+          </w:p>
+        </w:tc>
+        <w:tc>
+          <w:tcPr>
+            <w:tcW w:w="1244" w:type="dxa"/>
+            <w:tcBorders>
+              <w:top w:val="single" w:sz="6" w:space="0" w:color="000000"/>
+              <w:bottom w:val="single" w:sz="6" w:space="0" w:color="000000"/>
+              <w:insideH w:val="single" w:sz="6" w:space="0" w:color="000000"/>
+            </w:tcBorders>
+            <w:shd w:fill="auto" w:val="clear"/>
+          </w:tcPr>
+          <w:p>
+            <w:pPr>
+              <w:pStyle w:val="Compact"/>
+              <w:spacing w:before="36" w:after="36"/>
+              <w:jc w:val="center"/>
+              <w:rPr/>
+            </w:pPr>
+            <w:r>
+              <w:rPr/>
+              <w:t>0.2771</w:t>
+            </w:r>
+          </w:p>
+        </w:tc>
+      </w:tr>
+      <w:tr>
+        <w:trPr/>
+        <w:tc>
+          <w:tcPr>
+            <w:tcW w:w="869" w:type="dxa"/>
+            <w:tcBorders>
+              <w:top w:val="single" w:sz="6" w:space="0" w:color="000000"/>
+              <w:bottom w:val="single" w:sz="6" w:space="0" w:color="000000"/>
+              <w:insideH w:val="single" w:sz="6" w:space="0" w:color="000000"/>
+            </w:tcBorders>
+            <w:shd w:fill="auto" w:val="clear"/>
+          </w:tcPr>
+          <w:p>
+            <w:pPr>
+              <w:pStyle w:val="Compact"/>
+              <w:spacing w:before="36" w:after="36"/>
+              <w:jc w:val="center"/>
+              <w:rPr/>
+            </w:pPr>
+            <w:r>
+              <w:rPr/>
+              <w:t>281</w:t>
+            </w:r>
+          </w:p>
+        </w:tc>
+        <w:tc>
+          <w:tcPr>
+            <w:tcW w:w="1243" w:type="dxa"/>
+            <w:tcBorders>
+              <w:top w:val="single" w:sz="6" w:space="0" w:color="000000"/>
+              <w:bottom w:val="single" w:sz="6" w:space="0" w:color="000000"/>
+              <w:insideH w:val="single" w:sz="6" w:space="0" w:color="000000"/>
+            </w:tcBorders>
+            <w:shd w:fill="auto" w:val="clear"/>
+          </w:tcPr>
+          <w:p>
+            <w:pPr>
+              <w:pStyle w:val="Compact"/>
+              <w:spacing w:before="36" w:after="36"/>
+              <w:jc w:val="center"/>
+              <w:rPr/>
+            </w:pPr>
+            <w:r>
+              <w:rPr/>
+              <w:t>3</w:t>
+            </w:r>
+          </w:p>
+        </w:tc>
+        <w:tc>
+          <w:tcPr>
+            <w:tcW w:w="1244" w:type="dxa"/>
+            <w:tcBorders>
+              <w:top w:val="single" w:sz="6" w:space="0" w:color="000000"/>
+              <w:bottom w:val="single" w:sz="6" w:space="0" w:color="000000"/>
+              <w:insideH w:val="single" w:sz="6" w:space="0" w:color="000000"/>
+            </w:tcBorders>
+            <w:shd w:fill="auto" w:val="clear"/>
+          </w:tcPr>
+          <w:p>
+            <w:pPr>
+              <w:pStyle w:val="Compact"/>
+              <w:spacing w:before="36" w:after="36"/>
+              <w:jc w:val="center"/>
+              <w:rPr/>
+            </w:pPr>
+            <w:r>
+              <w:rPr/>
+              <w:t>0.3641</w:t>
+            </w:r>
+          </w:p>
+        </w:tc>
+      </w:tr>
+      <w:tr>
+        <w:trPr/>
+        <w:tc>
+          <w:tcPr>
+            <w:tcW w:w="869" w:type="dxa"/>
+            <w:tcBorders>
+              <w:top w:val="single" w:sz="6" w:space="0" w:color="000000"/>
+              <w:bottom w:val="single" w:sz="6" w:space="0" w:color="000000"/>
+              <w:insideH w:val="single" w:sz="6" w:space="0" w:color="000000"/>
+            </w:tcBorders>
+            <w:shd w:fill="auto" w:val="clear"/>
+          </w:tcPr>
+          <w:p>
+            <w:pPr>
+              <w:pStyle w:val="Compact"/>
+              <w:spacing w:before="36" w:after="36"/>
+              <w:jc w:val="center"/>
+              <w:rPr/>
+            </w:pPr>
+            <w:r>
+              <w:rPr/>
+              <w:t>346</w:t>
+            </w:r>
+          </w:p>
+        </w:tc>
+        <w:tc>
+          <w:tcPr>
+            <w:tcW w:w="1243" w:type="dxa"/>
+            <w:tcBorders>
+              <w:top w:val="single" w:sz="6" w:space="0" w:color="000000"/>
+              <w:bottom w:val="single" w:sz="6" w:space="0" w:color="000000"/>
+              <w:insideH w:val="single" w:sz="6" w:space="0" w:color="000000"/>
+            </w:tcBorders>
+            <w:shd w:fill="auto" w:val="clear"/>
+          </w:tcPr>
+          <w:p>
+            <w:pPr>
+              <w:pStyle w:val="Compact"/>
+              <w:spacing w:before="36" w:after="36"/>
+              <w:jc w:val="center"/>
+              <w:rPr/>
+            </w:pPr>
+            <w:r>
+              <w:rPr/>
+              <w:t>3.2</w:t>
+            </w:r>
+          </w:p>
+        </w:tc>
+        <w:tc>
+          <w:tcPr>
+            <w:tcW w:w="1244" w:type="dxa"/>
+            <w:tcBorders>
+              <w:top w:val="single" w:sz="6" w:space="0" w:color="000000"/>
+              <w:bottom w:val="single" w:sz="6" w:space="0" w:color="000000"/>
+              <w:insideH w:val="single" w:sz="6" w:space="0" w:color="000000"/>
+            </w:tcBorders>
+            <w:shd w:fill="auto" w:val="clear"/>
+          </w:tcPr>
+          <w:p>
+            <w:pPr>
+              <w:pStyle w:val="Compact"/>
+              <w:spacing w:before="36" w:after="36"/>
+              <w:jc w:val="center"/>
+              <w:rPr/>
+            </w:pPr>
+            <w:r>
+              <w:rPr/>
+              <w:t>0.1901</w:t>
+            </w:r>
+          </w:p>
+        </w:tc>
+      </w:tr>
+      <w:tr>
+        <w:trPr/>
+        <w:tc>
+          <w:tcPr>
+            <w:tcW w:w="869" w:type="dxa"/>
+            <w:tcBorders>
+              <w:top w:val="single" w:sz="6" w:space="0" w:color="000000"/>
+              <w:bottom w:val="single" w:sz="6" w:space="0" w:color="000000"/>
+              <w:insideH w:val="single" w:sz="6" w:space="0" w:color="000000"/>
+            </w:tcBorders>
+            <w:shd w:fill="auto" w:val="clear"/>
+          </w:tcPr>
+          <w:p>
+            <w:pPr>
+              <w:pStyle w:val="Compact"/>
+              <w:spacing w:before="36" w:after="36"/>
+              <w:jc w:val="center"/>
+              <w:rPr/>
+            </w:pPr>
+            <w:r>
+              <w:rPr/>
+              <w:t>406</w:t>
+            </w:r>
+          </w:p>
+        </w:tc>
+        <w:tc>
+          <w:tcPr>
+            <w:tcW w:w="1243" w:type="dxa"/>
+            <w:tcBorders>
+              <w:top w:val="single" w:sz="6" w:space="0" w:color="000000"/>
+              <w:bottom w:val="single" w:sz="6" w:space="0" w:color="000000"/>
+              <w:insideH w:val="single" w:sz="6" w:space="0" w:color="000000"/>
+            </w:tcBorders>
+            <w:shd w:fill="auto" w:val="clear"/>
+          </w:tcPr>
+          <w:p>
+            <w:pPr>
+              <w:pStyle w:val="Compact"/>
+              <w:spacing w:before="36" w:after="36"/>
+              <w:jc w:val="center"/>
+              <w:rPr/>
+            </w:pPr>
+            <w:r>
+              <w:rPr/>
+              <w:t>2.8</w:t>
+            </w:r>
+          </w:p>
+        </w:tc>
+        <w:tc>
+          <w:tcPr>
+            <w:tcW w:w="1244" w:type="dxa"/>
+            <w:tcBorders>
+              <w:top w:val="single" w:sz="6" w:space="0" w:color="000000"/>
+              <w:bottom w:val="single" w:sz="6" w:space="0" w:color="000000"/>
+              <w:insideH w:val="single" w:sz="6" w:space="0" w:color="000000"/>
+            </w:tcBorders>
+            <w:shd w:fill="auto" w:val="clear"/>
+          </w:tcPr>
+          <w:p>
+            <w:pPr>
+              <w:pStyle w:val="Compact"/>
+              <w:spacing w:before="36" w:after="36"/>
+              <w:jc w:val="center"/>
+              <w:rPr/>
+            </w:pPr>
+            <w:r>
+              <w:rPr/>
+              <w:t>0.09215</w:t>
+            </w:r>
+          </w:p>
+        </w:tc>
+      </w:tr>
+      <w:tr>
+        <w:trPr/>
+        <w:tc>
+          <w:tcPr>
+            <w:tcW w:w="869" w:type="dxa"/>
+            <w:tcBorders>
+              <w:top w:val="single" w:sz="6" w:space="0" w:color="000000"/>
+              <w:bottom w:val="single" w:sz="6" w:space="0" w:color="000000"/>
+              <w:insideH w:val="single" w:sz="6" w:space="0" w:color="000000"/>
+            </w:tcBorders>
+            <w:shd w:fill="auto" w:val="clear"/>
+          </w:tcPr>
+          <w:p>
+            <w:pPr>
+              <w:pStyle w:val="Compact"/>
+              <w:spacing w:before="36" w:after="36"/>
+              <w:jc w:val="center"/>
+              <w:rPr/>
+            </w:pPr>
+            <w:r>
+              <w:rPr/>
+              <w:t>347</w:t>
+            </w:r>
+          </w:p>
+        </w:tc>
+        <w:tc>
+          <w:tcPr>
+            <w:tcW w:w="1243" w:type="dxa"/>
+            <w:tcBorders>
+              <w:top w:val="single" w:sz="6" w:space="0" w:color="000000"/>
+              <w:bottom w:val="single" w:sz="6" w:space="0" w:color="000000"/>
+              <w:insideH w:val="single" w:sz="6" w:space="0" w:color="000000"/>
+            </w:tcBorders>
+            <w:shd w:fill="auto" w:val="clear"/>
+          </w:tcPr>
+          <w:p>
+            <w:pPr>
+              <w:pStyle w:val="Compact"/>
+              <w:spacing w:before="36" w:after="36"/>
+              <w:jc w:val="center"/>
+              <w:rPr/>
+            </w:pPr>
+            <w:r>
+              <w:rPr/>
+              <w:t>2.4</w:t>
+            </w:r>
+          </w:p>
+        </w:tc>
+        <w:tc>
+          <w:tcPr>
+            <w:tcW w:w="1244" w:type="dxa"/>
+            <w:tcBorders>
+              <w:top w:val="single" w:sz="6" w:space="0" w:color="000000"/>
+              <w:bottom w:val="single" w:sz="6" w:space="0" w:color="000000"/>
+              <w:insideH w:val="single" w:sz="6" w:space="0" w:color="000000"/>
+            </w:tcBorders>
+            <w:shd w:fill="auto" w:val="clear"/>
+          </w:tcPr>
+          <w:p>
+            <w:pPr>
+              <w:pStyle w:val="Compact"/>
+              <w:spacing w:before="36" w:after="36"/>
+              <w:jc w:val="center"/>
+              <w:rPr/>
+            </w:pPr>
+            <w:r>
+              <w:rPr/>
+              <w:t>0.1846</w:t>
+            </w:r>
+          </w:p>
+        </w:tc>
+      </w:tr>
+      <w:tr>
+        <w:trPr/>
+        <w:tc>
+          <w:tcPr>
+            <w:tcW w:w="869" w:type="dxa"/>
+            <w:tcBorders>
+              <w:top w:val="single" w:sz="6" w:space="0" w:color="000000"/>
+              <w:bottom w:val="single" w:sz="6" w:space="0" w:color="000000"/>
+              <w:insideH w:val="single" w:sz="6" w:space="0" w:color="000000"/>
+            </w:tcBorders>
+            <w:shd w:fill="auto" w:val="clear"/>
+          </w:tcPr>
+          <w:p>
+            <w:pPr>
+              <w:pStyle w:val="Compact"/>
+              <w:spacing w:before="36" w:after="36"/>
+              <w:jc w:val="center"/>
+              <w:rPr/>
+            </w:pPr>
+            <w:r>
+              <w:rPr/>
+              <w:t>183</w:t>
+            </w:r>
+          </w:p>
+        </w:tc>
+        <w:tc>
+          <w:tcPr>
+            <w:tcW w:w="1243" w:type="dxa"/>
+            <w:tcBorders>
+              <w:top w:val="single" w:sz="6" w:space="0" w:color="000000"/>
+              <w:bottom w:val="single" w:sz="6" w:space="0" w:color="000000"/>
+              <w:insideH w:val="single" w:sz="6" w:space="0" w:color="000000"/>
+            </w:tcBorders>
+            <w:shd w:fill="auto" w:val="clear"/>
+          </w:tcPr>
+          <w:p>
+            <w:pPr>
+              <w:pStyle w:val="Compact"/>
+              <w:spacing w:before="36" w:after="36"/>
+              <w:jc w:val="center"/>
+              <w:rPr/>
+            </w:pPr>
+            <w:r>
+              <w:rPr/>
+              <w:t>1.6</w:t>
+            </w:r>
+          </w:p>
+        </w:tc>
+        <w:tc>
+          <w:tcPr>
+            <w:tcW w:w="1244" w:type="dxa"/>
+            <w:tcBorders>
+              <w:top w:val="single" w:sz="6" w:space="0" w:color="000000"/>
+              <w:bottom w:val="single" w:sz="6" w:space="0" w:color="000000"/>
+              <w:insideH w:val="single" w:sz="6" w:space="0" w:color="000000"/>
+            </w:tcBorders>
+            <w:shd w:fill="auto" w:val="clear"/>
+          </w:tcPr>
+          <w:p>
+            <w:pPr>
+              <w:pStyle w:val="Compact"/>
+              <w:spacing w:before="36" w:after="36"/>
+              <w:jc w:val="center"/>
+              <w:rPr/>
+            </w:pPr>
+            <w:r>
+              <w:rPr/>
+              <w:t>0.3097</w:t>
+            </w:r>
+          </w:p>
+        </w:tc>
+      </w:tr>
+    </w:tbl>
+    <w:p>
+      <w:pPr>
+        <w:pStyle w:val="Heading1"/>
+        <w:rPr/>
+      </w:pPr>
+      <w:bookmarkStart w:id="2" w:name="referencias-bibliograficas"/>
+      <w:bookmarkEnd w:id="2"/>
+      <w:r>
+        <w:rPr/>
+        <w:t>Referências bibliográficas</w:t>
+      </w:r>
+    </w:p>
+    <w:p>
+      <w:pPr>
         <w:pStyle w:val="Bibliography"/>
-        <w:spacing w:before="0" w:after="200"/>
         <w:rPr/>
       </w:pPr>
       <w:r>
         <w:rPr/>
-        <w:t xml:space="preserve">WILSON, M. A. et al. Geoderma special issue: Distribution of soil minerals in landscapes. </w:t>
+        <w:t xml:space="preserve">NAVEED, M. et al. Plant exudates may stabilize or weaken soil depending on species, origin and time. </w:t>
       </w:r>
       <w:r>
         <w:rPr>
           <w:b/>
         </w:rPr>
-        <w:t>Geoderma</w:t>
+        <w:t>European Journal of Soil Science</w:t>
       </w:r>
       <w:r>
         <w:rPr/>
-        <w:t xml:space="preserve">, v. 154, n. 3, p. 417, 2010. </w:t>
+        <w:t xml:space="preserve">, p. n/a–n/a, [s.d.]. </w:t>
       </w:r>
     </w:p>
     <w:sectPr>
       <w:type w:val="nextPage"/>
-      <w:pgSz w:w="12240" w:h="15840"/>
-      <w:pgMar w:left="1800" w:right="1800" w:header="0" w:top="1440" w:footer="0" w:bottom="1440" w:gutter="0"/>
+      <w:pgSz w:w="11906" w:h="16838"/>
+      <w:pgMar w:left="1417" w:right="1417" w:header="0" w:top="1417" w:footer="0" w:bottom="1417" w:gutter="0"/>
       <w:pgNumType w:fmt="decimal"/>
       <w:formProt w:val="false"/>
       <w:textDirection w:val="lrTb"/>
-      <w:docGrid w:type="default" w:linePitch="240" w:charSpace="4294961151"/>
+      <w:docGrid w:type="default" w:linePitch="240" w:charSpace="0"/>
     </w:sectPr>
   </w:body>
 </w:document>
+</file>
+
+<file path=word/numbering.xml><?xml version="1.0" encoding="utf-8"?>
+<w:numbering xmlns:w="http://schemas.openxmlformats.org/wordprocessingml/2006/main" xmlns:o="urn:schemas-microsoft-com:office:office" xmlns:r="http://schemas.openxmlformats.org/officeDocument/2006/relationships" xmlns:v="urn:schemas-microsoft-com:vml">
+  <w:abstractNum w:abstractNumId="1">
+    <w:lvl w:ilvl="0">
+      <w:start w:val="1"/>
+      <w:numFmt w:val="bullet"/>
+      <w:lvlText w:val=""/>
+      <w:lvlJc w:val="left"/>
+      <w:pPr>
+        <w:ind w:left="480" w:hanging="480"/>
+      </w:pPr>
+      <w:rPr>
+        <w:rFonts w:ascii="Symbol" w:hAnsi="Symbol" w:cs="Symbol" w:hint="default"/>
+        <w:rFonts w:cs="Symbol"/>
+      </w:rPr>
+    </w:lvl>
+    <w:lvl w:ilvl="1">
+      <w:start w:val="1"/>
+      <w:numFmt w:val="bullet"/>
+      <w:lvlText w:val=""/>
+      <w:lvlJc w:val="left"/>
+      <w:pPr>
+        <w:tabs>
+          <w:tab w:val="num" w:pos="720"/>
+        </w:tabs>
+        <w:ind w:left="1200" w:hanging="480"/>
+      </w:pPr>
+      <w:rPr>
+        <w:rFonts w:ascii="Symbol" w:hAnsi="Symbol" w:cs="Symbol" w:hint="default"/>
+        <w:rFonts w:cs="Symbol"/>
+      </w:rPr>
+    </w:lvl>
+    <w:lvl w:ilvl="2">
+      <w:start w:val="1"/>
+      <w:numFmt w:val="bullet"/>
+      <w:lvlText w:val=""/>
+      <w:lvlJc w:val="left"/>
+      <w:pPr>
+        <w:tabs>
+          <w:tab w:val="num" w:pos="1440"/>
+        </w:tabs>
+        <w:ind w:left="1920" w:hanging="480"/>
+      </w:pPr>
+      <w:rPr>
+        <w:rFonts w:ascii="Symbol" w:hAnsi="Symbol" w:cs="Symbol" w:hint="default"/>
+        <w:rFonts w:cs="Symbol"/>
+      </w:rPr>
+    </w:lvl>
+    <w:lvl w:ilvl="3">
+      <w:start w:val="1"/>
+      <w:numFmt w:val="bullet"/>
+      <w:lvlText w:val=""/>
+      <w:lvlJc w:val="left"/>
+      <w:pPr>
+        <w:tabs>
+          <w:tab w:val="num" w:pos="2160"/>
+        </w:tabs>
+        <w:ind w:left="2640" w:hanging="480"/>
+      </w:pPr>
+      <w:rPr>
+        <w:rFonts w:ascii="Symbol" w:hAnsi="Symbol" w:cs="Symbol" w:hint="default"/>
+        <w:rFonts w:cs="Symbol"/>
+      </w:rPr>
+    </w:lvl>
+    <w:lvl w:ilvl="4">
+      <w:start w:val="1"/>
+      <w:numFmt w:val="bullet"/>
+      <w:lvlText w:val=""/>
+      <w:lvlJc w:val="left"/>
+      <w:pPr>
+        <w:tabs>
+          <w:tab w:val="num" w:pos="2880"/>
+        </w:tabs>
+        <w:ind w:left="3360" w:hanging="480"/>
+      </w:pPr>
+      <w:rPr>
+        <w:rFonts w:ascii="Symbol" w:hAnsi="Symbol" w:cs="Symbol" w:hint="default"/>
+        <w:rFonts w:cs="Symbol"/>
+      </w:rPr>
+    </w:lvl>
+    <w:lvl w:ilvl="5">
+      <w:start w:val="1"/>
+      <w:numFmt w:val="bullet"/>
+      <w:lvlText w:val=""/>
+      <w:lvlJc w:val="left"/>
+      <w:pPr>
+        <w:tabs>
+          <w:tab w:val="num" w:pos="3600"/>
+        </w:tabs>
+        <w:ind w:left="4080" w:hanging="480"/>
+      </w:pPr>
+      <w:rPr>
+        <w:rFonts w:ascii="Symbol" w:hAnsi="Symbol" w:cs="Symbol" w:hint="default"/>
+        <w:rFonts w:cs="Symbol"/>
+      </w:rPr>
+    </w:lvl>
+    <w:lvl w:ilvl="6">
+      <w:start w:val="1"/>
+      <w:numFmt w:val="bullet"/>
+      <w:lvlText w:val=""/>
+      <w:lvlJc w:val="left"/>
+      <w:pPr>
+        <w:tabs>
+          <w:tab w:val="num" w:pos="4320"/>
+        </w:tabs>
+        <w:ind w:left="4800" w:hanging="480"/>
+      </w:pPr>
+      <w:rPr>
+        <w:rFonts w:ascii="Symbol" w:hAnsi="Symbol" w:cs="Symbol" w:hint="default"/>
+        <w:rFonts w:cs="Symbol"/>
+      </w:rPr>
+    </w:lvl>
+    <w:lvl w:ilvl="7">
+      <w:start w:val="1"/>
+      <w:numFmt w:val="decimal"/>
+      <w:lvlText w:val="%8."/>
+      <w:lvlJc w:val="left"/>
+      <w:pPr>
+        <w:tabs>
+          <w:tab w:val="num" w:pos="3240"/>
+        </w:tabs>
+        <w:ind w:left="3240" w:hanging="360"/>
+      </w:pPr>
+    </w:lvl>
+    <w:lvl w:ilvl="8">
+      <w:start w:val="1"/>
+      <w:numFmt w:val="decimal"/>
+      <w:lvlText w:val="%9."/>
+      <w:lvlJc w:val="left"/>
+      <w:pPr>
+        <w:tabs>
+          <w:tab w:val="num" w:pos="3600"/>
+        </w:tabs>
+        <w:ind w:left="3600" w:hanging="360"/>
+      </w:pPr>
+    </w:lvl>
+  </w:abstractNum>
+  <w:abstractNum w:abstractNumId="2">
+    <w:lvl w:ilvl="0">
+      <w:start w:val="1"/>
+      <w:numFmt w:val="none"/>
+      <w:suff w:val="nothing"/>
+      <w:lvlText w:val=""/>
+      <w:lvlJc w:val="left"/>
+      <w:pPr>
+        <w:ind w:left="0" w:hanging="0"/>
+      </w:pPr>
+    </w:lvl>
+    <w:lvl w:ilvl="1">
+      <w:start w:val="1"/>
+      <w:numFmt w:val="none"/>
+      <w:suff w:val="nothing"/>
+      <w:lvlText w:val=""/>
+      <w:lvlJc w:val="left"/>
+      <w:pPr>
+        <w:ind w:left="0" w:hanging="0"/>
+      </w:pPr>
+    </w:lvl>
+    <w:lvl w:ilvl="2">
+      <w:start w:val="1"/>
+      <w:numFmt w:val="none"/>
+      <w:suff w:val="nothing"/>
+      <w:lvlText w:val=""/>
+      <w:lvlJc w:val="left"/>
+      <w:pPr>
+        <w:ind w:left="0" w:hanging="0"/>
+      </w:pPr>
+    </w:lvl>
+    <w:lvl w:ilvl="3">
+      <w:start w:val="1"/>
+      <w:numFmt w:val="none"/>
+      <w:suff w:val="nothing"/>
+      <w:lvlText w:val=""/>
+      <w:lvlJc w:val="left"/>
+      <w:pPr>
+        <w:ind w:left="0" w:hanging="0"/>
+      </w:pPr>
+    </w:lvl>
+    <w:lvl w:ilvl="4">
+      <w:start w:val="1"/>
+      <w:numFmt w:val="none"/>
+      <w:suff w:val="nothing"/>
+      <w:lvlText w:val=""/>
+      <w:lvlJc w:val="left"/>
+      <w:pPr>
+        <w:ind w:left="0" w:hanging="0"/>
+      </w:pPr>
+    </w:lvl>
+    <w:lvl w:ilvl="5">
+      <w:start w:val="1"/>
+      <w:numFmt w:val="none"/>
+      <w:suff w:val="nothing"/>
+      <w:lvlText w:val=""/>
+      <w:lvlJc w:val="left"/>
+      <w:pPr>
+        <w:ind w:left="0" w:hanging="0"/>
+      </w:pPr>
+    </w:lvl>
+    <w:lvl w:ilvl="6">
+      <w:start w:val="1"/>
+      <w:numFmt w:val="none"/>
+      <w:suff w:val="nothing"/>
+      <w:lvlText w:val=""/>
+      <w:lvlJc w:val="left"/>
+      <w:pPr>
+        <w:ind w:left="0" w:hanging="0"/>
+      </w:pPr>
+    </w:lvl>
+    <w:lvl w:ilvl="7">
+      <w:start w:val="1"/>
+      <w:numFmt w:val="none"/>
+      <w:suff w:val="nothing"/>
+      <w:lvlText w:val=""/>
+      <w:lvlJc w:val="left"/>
+      <w:pPr>
+        <w:ind w:left="0" w:hanging="0"/>
+      </w:pPr>
+    </w:lvl>
+    <w:lvl w:ilvl="8">
+      <w:start w:val="1"/>
+      <w:numFmt w:val="none"/>
+      <w:suff w:val="nothing"/>
+      <w:lvlText w:val=""/>
+      <w:lvlJc w:val="left"/>
+      <w:pPr>
+        <w:ind w:left="0" w:hanging="0"/>
+      </w:pPr>
+    </w:lvl>
+  </w:abstractNum>
+  <w:num w:numId="1">
+    <w:abstractNumId w:val="1"/>
+  </w:num>
+  <w:num w:numId="2">
+    <w:abstractNumId w:val="2"/>
+  </w:num>
+</w:numbering>
 </file>
 
 <file path=word/styles.xml><?xml version="1.0" encoding="utf-8"?>
@@ -176,12 +1350,13 @@
     <w:pPr>
       <w:widowControl/>
       <w:bidi w:val="0"/>
-      <w:spacing w:before="0" w:after="200"/>
+      <w:spacing w:lineRule="auto" w:line="276" w:before="0" w:after="0"/>
       <w:jc w:val="left"/>
     </w:pPr>
     <w:rPr>
-      <w:rFonts w:ascii="Cambria" w:hAnsi="Cambria" w:eastAsia="Cambria" w:cs="" w:asciiTheme="minorHAnsi" w:cstheme="minorBidi" w:eastAsiaTheme="minorHAnsi" w:hAnsiTheme="minorHAnsi"/>
+      <w:rFonts w:ascii="Arial" w:hAnsi="Arial" w:eastAsia="Cambria" w:cs="" w:cstheme="minorBidi" w:eastAsiaTheme="minorHAnsi"/>
       <w:color w:val="00000A"/>
+      <w:kern w:val="0"/>
       <w:sz w:val="24"/>
       <w:szCs w:val="24"/>
       <w:lang w:val="en-US" w:eastAsia="en-US" w:bidi="ar-SA"/>
@@ -193,16 +1368,17 @@
     <w:uiPriority w:val="9"/>
     <w:qFormat/>
     <w:pPr>
-      <w:keepNext/>
+      <w:keepNext w:val="true"/>
       <w:keepLines/>
-      <w:spacing w:before="480" w:after="0"/>
+      <w:spacing w:lineRule="auto" w:line="276" w:before="0" w:after="0"/>
       <w:outlineLvl w:val="0"/>
     </w:pPr>
     <w:rPr>
       <w:rFonts w:ascii="Arial" w:hAnsi="Arial" w:eastAsia="" w:cs="" w:cstheme="majorBidi" w:eastAsiaTheme="majorEastAsia"/>
       <w:b/>
       <w:bCs/>
-      <w:caps/>
+      <w:caps w:val="false"/>
+      <w:smallCaps w:val="false"/>
       <w:color w:val="000000" w:themeShade="b5"/>
       <w:sz w:val="24"/>
       <w:szCs w:val="32"/>
@@ -215,7 +1391,7 @@
     <w:unhideWhenUsed/>
     <w:qFormat/>
     <w:pPr>
-      <w:keepNext/>
+      <w:keepNext w:val="true"/>
       <w:keepLines/>
       <w:spacing w:before="200" w:after="0"/>
       <w:outlineLvl w:val="1"/>
@@ -236,7 +1412,7 @@
     <w:unhideWhenUsed/>
     <w:qFormat/>
     <w:pPr>
-      <w:keepNext/>
+      <w:keepNext w:val="true"/>
       <w:keepLines/>
       <w:spacing w:before="200" w:after="0"/>
       <w:outlineLvl w:val="2"/>
@@ -257,7 +1433,7 @@
     <w:unhideWhenUsed/>
     <w:qFormat/>
     <w:pPr>
-      <w:keepNext/>
+      <w:keepNext w:val="true"/>
       <w:keepLines/>
       <w:spacing w:before="200" w:after="0"/>
       <w:outlineLvl w:val="3"/>
@@ -278,7 +1454,7 @@
     <w:unhideWhenUsed/>
     <w:qFormat/>
     <w:pPr>
-      <w:keepNext/>
+      <w:keepNext w:val="true"/>
       <w:keepLines/>
       <w:spacing w:before="200" w:after="0"/>
       <w:outlineLvl w:val="4"/>
@@ -299,7 +1475,7 @@
     <w:unhideWhenUsed/>
     <w:qFormat/>
     <w:pPr>
-      <w:keepNext/>
+      <w:keepNext w:val="true"/>
       <w:keepLines/>
       <w:spacing w:before="200" w:after="0"/>
       <w:outlineLvl w:val="5"/>
@@ -629,13 +1805,62 @@
       <w:shd w:fill="F8F8F8" w:val="clear"/>
     </w:rPr>
   </w:style>
+  <w:style w:type="character" w:styleId="ListLabel1">
+    <w:name w:val="ListLabel 1"/>
+    <w:qFormat/>
+    <w:rPr>
+      <w:rFonts w:cs="Symbol"/>
+    </w:rPr>
+  </w:style>
+  <w:style w:type="character" w:styleId="ListLabel2">
+    <w:name w:val="ListLabel 2"/>
+    <w:qFormat/>
+    <w:rPr>
+      <w:rFonts w:cs="Symbol"/>
+    </w:rPr>
+  </w:style>
+  <w:style w:type="character" w:styleId="ListLabel3">
+    <w:name w:val="ListLabel 3"/>
+    <w:qFormat/>
+    <w:rPr>
+      <w:rFonts w:cs="Symbol"/>
+    </w:rPr>
+  </w:style>
+  <w:style w:type="character" w:styleId="ListLabel4">
+    <w:name w:val="ListLabel 4"/>
+    <w:qFormat/>
+    <w:rPr>
+      <w:rFonts w:cs="Symbol"/>
+    </w:rPr>
+  </w:style>
+  <w:style w:type="character" w:styleId="ListLabel5">
+    <w:name w:val="ListLabel 5"/>
+    <w:qFormat/>
+    <w:rPr>
+      <w:rFonts w:cs="Symbol"/>
+    </w:rPr>
+  </w:style>
+  <w:style w:type="character" w:styleId="ListLabel6">
+    <w:name w:val="ListLabel 6"/>
+    <w:qFormat/>
+    <w:rPr>
+      <w:rFonts w:cs="Symbol"/>
+    </w:rPr>
+  </w:style>
+  <w:style w:type="character" w:styleId="ListLabel7">
+    <w:name w:val="ListLabel 7"/>
+    <w:qFormat/>
+    <w:rPr>
+      <w:rFonts w:cs="Symbol"/>
+    </w:rPr>
+  </w:style>
   <w:style w:type="paragraph" w:styleId="Heading">
     <w:name w:val="Heading"/>
     <w:basedOn w:val="Normal"/>
     <w:next w:val="TextBody"/>
     <w:qFormat/>
     <w:pPr>
-      <w:keepNext/>
+      <w:keepNext w:val="true"/>
       <w:spacing w:before="240" w:after="120"/>
     </w:pPr>
     <w:rPr>
@@ -650,7 +1875,7 @@
     <w:link w:val="BodyTextChar"/>
     <w:qFormat/>
     <w:pPr>
-      <w:spacing w:before="0" w:after="0"/>
+      <w:spacing w:lineRule="auto" w:line="276" w:before="0" w:after="0"/>
     </w:pPr>
     <w:rPr>
       <w:rFonts w:ascii="Arial" w:hAnsi="Arial"/>
@@ -692,7 +1917,7 @@
     <w:basedOn w:val="TextBody"/>
     <w:qFormat/>
     <w:pPr>
-      <w:spacing w:before="0" w:after="0"/>
+      <w:spacing w:lineRule="auto" w:line="276" w:before="0" w:after="0"/>
     </w:pPr>
     <w:rPr>
       <w:rFonts w:ascii="Arial" w:hAnsi="Arial"/>
@@ -712,9 +1937,9 @@
     <w:basedOn w:val="Normal"/>
     <w:qFormat/>
     <w:pPr>
-      <w:keepNext/>
+      <w:keepNext w:val="true"/>
       <w:keepLines/>
-      <w:spacing w:before="480" w:after="240"/>
+      <w:spacing w:before="0" w:after="0"/>
       <w:jc w:val="center"/>
     </w:pPr>
     <w:rPr>
@@ -731,7 +1956,7 @@
     <w:basedOn w:val="Title"/>
     <w:qFormat/>
     <w:pPr>
-      <w:keepNext/>
+      <w:keepNext w:val="true"/>
       <w:keepLines/>
       <w:spacing w:before="240" w:after="240"/>
       <w:jc w:val="center"/>
@@ -745,15 +1970,17 @@
     <w:name w:val="Author"/>
     <w:qFormat/>
     <w:pPr>
-      <w:keepNext/>
+      <w:keepNext w:val="true"/>
       <w:keepLines/>
       <w:widowControl/>
       <w:bidi w:val="0"/>
+      <w:spacing w:lineRule="auto" w:line="276"/>
       <w:jc w:val="center"/>
     </w:pPr>
     <w:rPr>
       <w:rFonts w:ascii="Arial" w:hAnsi="Arial" w:eastAsia="Cambria" w:cs="" w:cstheme="minorBidi" w:eastAsiaTheme="minorHAnsi"/>
       <w:color w:val="00000A"/>
+      <w:kern w:val="0"/>
       <w:sz w:val="24"/>
       <w:szCs w:val="24"/>
       <w:lang w:val="en-US" w:eastAsia="en-US" w:bidi="ar-SA"/>
@@ -763,15 +1990,17 @@
     <w:name w:val="Date"/>
     <w:qFormat/>
     <w:pPr>
-      <w:keepNext/>
+      <w:keepNext w:val="true"/>
       <w:keepLines/>
       <w:widowControl/>
       <w:bidi w:val="0"/>
+      <w:spacing w:lineRule="auto" w:line="276"/>
       <w:jc w:val="center"/>
     </w:pPr>
     <w:rPr>
-      <w:rFonts w:ascii="Cambria" w:hAnsi="Cambria" w:eastAsia="Cambria" w:cs="" w:asciiTheme="minorHAnsi" w:cstheme="minorBidi" w:eastAsiaTheme="minorHAnsi" w:hAnsiTheme="minorHAnsi"/>
+      <w:rFonts w:ascii="Arial" w:hAnsi="Arial" w:eastAsia="Cambria" w:cs="" w:cstheme="minorBidi" w:eastAsiaTheme="minorHAnsi"/>
       <w:color w:val="00000A"/>
+      <w:kern w:val="0"/>
       <w:sz w:val="24"/>
       <w:szCs w:val="24"/>
       <w:lang w:val="en-US" w:eastAsia="en-US" w:bidi="ar-SA"/>
@@ -782,7 +2011,7 @@
     <w:basedOn w:val="Normal"/>
     <w:qFormat/>
     <w:pPr>
-      <w:keepNext/>
+      <w:keepNext w:val="true"/>
       <w:keepLines/>
       <w:spacing w:before="300" w:after="300"/>
     </w:pPr>
@@ -831,7 +2060,7 @@
     <w:basedOn w:val="Normal"/>
     <w:qFormat/>
     <w:pPr>
-      <w:keepNext/>
+      <w:keepNext w:val="true"/>
       <w:keepLines/>
       <w:spacing w:before="0" w:after="0"/>
     </w:pPr>
@@ -851,16 +2080,25 @@
     <w:basedOn w:val="Caption"/>
     <w:qFormat/>
     <w:pPr>
-      <w:keepNext/>
+      <w:keepNext w:val="true"/>
+      <w:spacing w:lineRule="auto" w:line="276" w:before="0" w:after="0"/>
     </w:pPr>
-    <w:rPr/>
+    <w:rPr>
+      <w:rFonts w:ascii="Arial" w:hAnsi="Arial"/>
+      <w:i w:val="false"/>
+    </w:rPr>
   </w:style>
   <w:style w:type="paragraph" w:styleId="ImageCaption" w:customStyle="1">
     <w:name w:val="Image Caption"/>
     <w:basedOn w:val="Caption"/>
     <w:qFormat/>
-    <w:pPr/>
-    <w:rPr/>
+    <w:pPr>
+      <w:spacing w:lineRule="auto" w:line="276" w:before="0" w:after="0"/>
+    </w:pPr>
+    <w:rPr>
+      <w:rFonts w:ascii="Arial" w:hAnsi="Arial"/>
+      <w:i w:val="false"/>
+    </w:rPr>
   </w:style>
   <w:style w:type="paragraph" w:styleId="Figure" w:customStyle="1">
     <w:name w:val="Figure"/>
@@ -874,7 +2112,7 @@
     <w:basedOn w:val="Figure"/>
     <w:qFormat/>
     <w:pPr>
-      <w:keepNext/>
+      <w:keepNext w:val="true"/>
     </w:pPr>
     <w:rPr/>
   </w:style>

</xml_diff>